<commit_message>
Changes in Main | Added toString in Player Class
</commit_message>
<xml_diff>
--- a/doc/The engineering method.docx
+++ b/doc/The engineering method.docx
@@ -2070,7 +2070,6 @@
         <w:rPr>
           <w:lang w:val="en-US"/>
         </w:rPr>
-        <w:lastRenderedPageBreak/>
         <w:t>Context of the problem</w:t>
       </w:r>
       <w:bookmarkEnd w:id="0"/>
@@ -2757,14 +2756,7 @@
         <w:rPr>
           <w:lang w:val="en-US"/>
         </w:rPr>
-        <w:t xml:space="preserve">and it is saved if the system suddenly lost power, </w:t>
-      </w:r>
-      <w:r>
-        <w:rPr>
-          <w:lang w:val="en-US"/>
-        </w:rPr>
-        <w:lastRenderedPageBreak/>
-        <w:t xml:space="preserve">having said this, the CPU can’t </w:t>
+        <w:t xml:space="preserve">and it is saved if the system suddenly lost power, having said this, the CPU can’t </w:t>
       </w:r>
       <w:r>
         <w:rPr>
@@ -3375,26 +3367,13 @@
         <w:rPr>
           <w:lang w:val="en-US"/>
         </w:rPr>
-        <w:t>The program receives a .csv file with all the players and players statistics.</w:t>
-      </w:r>
-      <w:r>
-        <w:rPr>
-          <w:lang w:val="en-US"/>
-        </w:rPr>
-        <w:t xml:space="preserve"> For all 8 statistic</w:t>
-      </w:r>
-      <w:r>
-        <w:rPr>
-          <w:lang w:val="en-US"/>
-        </w:rPr>
-        <w:t xml:space="preserve"> an open addressing hash table is created, this way can save memory by using </w:t>
-      </w:r>
-      <w:r>
-        <w:rPr>
-          <w:lang w:val="en-US"/>
-        </w:rPr>
-        <w:lastRenderedPageBreak/>
-        <w:t xml:space="preserve">a hash </w:t>
+        <w:t>The program receives a .csv file with all the players and players statistics. For all 8 statistic</w:t>
+      </w:r>
+      <w:r>
+        <w:rPr>
+          <w:lang w:val="en-US"/>
+        </w:rPr>
+        <w:t xml:space="preserve"> an open addressing hash table is created, this way can save memory by using a hash </w:t>
       </w:r>
       <w:r>
         <w:rPr>
@@ -4126,20 +4105,7 @@
         <w:rPr>
           <w:lang w:val="en-US"/>
         </w:rPr>
-        <w:lastRenderedPageBreak/>
-        <w:t xml:space="preserve">Alternative </w:t>
-      </w:r>
-      <w:r>
-        <w:rPr>
-          <w:lang w:val="en-US"/>
-        </w:rPr>
-        <w:t>6</w:t>
-      </w:r>
-      <w:r>
-        <w:rPr>
-          <w:lang w:val="en-US"/>
-        </w:rPr>
-        <w:t>:</w:t>
+        <w:t>Alternative 6:</w:t>
       </w:r>
       <w:bookmarkEnd w:id="16"/>
     </w:p>
@@ -5271,25 +5237,7 @@
               <w:rPr>
                 <w:lang w:val="en-US"/>
               </w:rPr>
-              <w:t xml:space="preserve">Alternative </w:t>
-            </w:r>
-            <w:r>
-              <w:rPr>
-                <w:lang w:val="en-US"/>
-              </w:rPr>
-              <w:t>4</w:t>
-            </w:r>
-            <w:r>
-              <w:rPr>
-                <w:lang w:val="en-US"/>
-              </w:rPr>
-              <w:t xml:space="preserve">: </w:t>
-            </w:r>
-            <w:r>
-              <w:rPr>
-                <w:lang w:val="en-US"/>
-              </w:rPr>
-              <w:t>1 binary tree that changes depending on the user’s search</w:t>
+              <w:t>Alternative 4: 1 binary tree that changes depending on the user’s search</w:t>
             </w:r>
           </w:p>
         </w:tc>
@@ -5480,26 +5428,7 @@
               <w:rPr>
                 <w:lang w:val="en-US"/>
               </w:rPr>
-              <w:lastRenderedPageBreak/>
-              <w:t xml:space="preserve">Alternative </w:t>
-            </w:r>
-            <w:r>
-              <w:rPr>
-                <w:lang w:val="en-US"/>
-              </w:rPr>
-              <w:t>5</w:t>
-            </w:r>
-            <w:r>
-              <w:rPr>
-                <w:lang w:val="en-US"/>
-              </w:rPr>
-              <w:t xml:space="preserve">: </w:t>
-            </w:r>
-            <w:r>
-              <w:rPr>
-                <w:lang w:val="en-US"/>
-              </w:rPr>
-              <w:t>Binary trees by subcategories</w:t>
+              <w:t>Alternative 5: Binary trees by subcategories</w:t>
             </w:r>
           </w:p>
         </w:tc>
@@ -6031,7 +5960,19 @@
         <w:rPr>
           <w:lang w:val="en-US"/>
         </w:rPr>
-        <w:t>Output: What ever the user has searched for in the data base.</w:t>
+        <w:t xml:space="preserve">Output: Whatever the user has searched </w:t>
+      </w:r>
+      <w:r>
+        <w:rPr>
+          <w:lang w:val="en-US"/>
+        </w:rPr>
+        <w:t>for</w:t>
+      </w:r>
+      <w:r>
+        <w:rPr>
+          <w:lang w:val="en-US"/>
+        </w:rPr>
+        <w:t xml:space="preserve"> in the data base.</w:t>
       </w:r>
     </w:p>
     <w:p>
@@ -6466,12 +6407,16 @@
         <w:rPr>
           <w:lang w:val="en-US"/>
         </w:rPr>
-        <w:lastRenderedPageBreak/>
         <w:t>The class diagram can be found in the document name “</w:t>
       </w:r>
-      <w:r>
+      <w:proofErr w:type="spellStart"/>
+      <w:r>
+        <w:rPr>
+          <w:lang w:val="en-US"/>
+        </w:rPr>
         <w:t>Documentación</w:t>
       </w:r>
+      <w:proofErr w:type="spellEnd"/>
       <w:r>
         <w:rPr>
           <w:lang w:val="en-US"/>
@@ -9443,6 +9388,7 @@
   <w:style w:type="character" w:default="1" w:styleId="Fuentedeprrafopredeter">
     <w:name w:val="Default Paragraph Font"/>
     <w:uiPriority w:val="1"/>
+    <w:semiHidden/>
     <w:unhideWhenUsed/>
   </w:style>
   <w:style w:type="table" w:default="1" w:styleId="Tablanormal">

</xml_diff>